<commit_message>
Atualiza arquivos relacionados à issue #3
</commit_message>
<xml_diff>
--- a/Arquitetura/PROJETO SALES-TECH.docx
+++ b/Arquitetura/PROJETO SALES-TECH.docx
@@ -395,20 +395,12 @@
       <w:pPr>
         <w:spacing w:after="0"/>
       </w:pPr>
-    </w:p>
-    <w:p>
-      <w:pPr>
-        <w:spacing w:after="0"/>
-      </w:pPr>
-      <w:r>
-        <w:rPr>
-          <w:noProof/>
-        </w:rPr>
+      <w:r>
         <w:drawing>
-          <wp:inline distT="0" distB="0" distL="0" distR="0" wp14:anchorId="64F5D249" wp14:editId="051218C0">
-            <wp:extent cx="5400040" cy="1837690"/>
-            <wp:effectExtent l="0" t="0" r="0" b="0"/>
-            <wp:docPr id="1161985432" name="Imagem 1" descr="Diagrama&#10;&#10;Descrição gerada automaticamente"/>
+          <wp:inline distT="0" distB="0" distL="0" distR="0" wp14:anchorId="1DB565F6" wp14:editId="40D260D8">
+            <wp:extent cx="5400040" cy="1862455"/>
+            <wp:effectExtent l="0" t="0" r="0" b="4445"/>
+            <wp:docPr id="342998674" name="Imagem 2" descr="Diagrama&#10;&#10;Descrição gerada automaticamente"/>
             <wp:cNvGraphicFramePr>
               <a:graphicFrameLocks xmlns:a="http://schemas.openxmlformats.org/drawingml/2006/main" noChangeAspect="1"/>
             </wp:cNvGraphicFramePr>
@@ -416,8 +408,10 @@
               <a:graphicData uri="http://schemas.openxmlformats.org/drawingml/2006/picture">
                 <pic:pic xmlns:pic="http://schemas.openxmlformats.org/drawingml/2006/picture">
                   <pic:nvPicPr>
-                    <pic:cNvPr id="1161985432" name="Imagem 1" descr="Diagrama&#10;&#10;Descrição gerada automaticamente"/>
-                    <pic:cNvPicPr/>
+                    <pic:cNvPr id="342998674" name="Imagem 2" descr="Diagrama&#10;&#10;Descrição gerada automaticamente"/>
+                    <pic:cNvPicPr>
+                      <a:picLocks noChangeAspect="1" noChangeArrowheads="1"/>
+                    </pic:cNvPicPr>
                   </pic:nvPicPr>
                   <pic:blipFill>
                     <a:blip r:embed="rId8">
@@ -427,18 +421,23 @@
                         </a:ext>
                       </a:extLst>
                     </a:blip>
+                    <a:srcRect/>
                     <a:stretch>
                       <a:fillRect/>
                     </a:stretch>
                   </pic:blipFill>
-                  <pic:spPr>
+                  <pic:spPr bwMode="auto">
                     <a:xfrm>
                       <a:off x="0" y="0"/>
-                      <a:ext cx="5400040" cy="1837690"/>
+                      <a:ext cx="5400040" cy="1862455"/>
                     </a:xfrm>
                     <a:prstGeom prst="rect">
                       <a:avLst/>
                     </a:prstGeom>
+                    <a:noFill/>
+                    <a:ln>
+                      <a:noFill/>
+                    </a:ln>
                   </pic:spPr>
                 </pic:pic>
               </a:graphicData>
@@ -456,6 +455,16 @@
       <w:pPr>
         <w:spacing w:after="0"/>
       </w:pPr>
+    </w:p>
+    <w:p>
+      <w:pPr>
+        <w:spacing w:after="0"/>
+      </w:pPr>
+    </w:p>
+    <w:p>
+      <w:pPr>
+        <w:spacing w:after="0"/>
+      </w:pPr>
       <w:r>
         <w:t xml:space="preserve">DESCRIÇÃO: </w:t>
       </w:r>
@@ -553,7 +562,7 @@
       </w:pPr>
       <w:r>
         <w:pict w14:anchorId="0FCF772D">
-          <v:rect id="_x0000_i1067" style="width:0;height:1.5pt" o:hralign="center" o:hrstd="t" o:hr="t" fillcolor="#a0a0a0" stroked="f"/>
+          <v:rect id="_x0000_i1025" style="width:0;height:1.5pt" o:hralign="center" o:hrstd="t" o:hr="t" fillcolor="#a0a0a0" stroked="f"/>
         </w:pict>
       </w:r>
     </w:p>
@@ -708,7 +717,7 @@
       </w:pPr>
       <w:r>
         <w:pict w14:anchorId="251BB658">
-          <v:rect id="_x0000_i1068" style="width:0;height:1.5pt" o:hralign="center" o:hrstd="t" o:hr="t" fillcolor="#a0a0a0" stroked="f"/>
+          <v:rect id="_x0000_i1026" style="width:0;height:1.5pt" o:hralign="center" o:hrstd="t" o:hr="t" fillcolor="#a0a0a0" stroked="f"/>
         </w:pict>
       </w:r>
     </w:p>
@@ -844,6 +853,7 @@
         <w:spacing w:after="0"/>
       </w:pPr>
       <w:r>
+        <w:lastRenderedPageBreak/>
         <w:t>Para dados em streaming:</w:t>
       </w:r>
     </w:p>
@@ -856,7 +866,6 @@
         <w:spacing w:after="0"/>
       </w:pPr>
       <w:r>
-        <w:lastRenderedPageBreak/>
         <w:t xml:space="preserve">O </w:t>
       </w:r>
       <w:proofErr w:type="spellStart"/>
@@ -942,7 +951,7 @@
       </w:pPr>
       <w:r>
         <w:pict w14:anchorId="332F0767">
-          <v:rect id="_x0000_i1069" style="width:0;height:1.5pt" o:hralign="center" o:hrstd="t" o:hr="t" fillcolor="#a0a0a0" stroked="f"/>
+          <v:rect id="_x0000_i1027" style="width:0;height:1.5pt" o:hralign="center" o:hrstd="t" o:hr="t" fillcolor="#a0a0a0" stroked="f"/>
         </w:pict>
       </w:r>
     </w:p>
@@ -1189,7 +1198,7 @@
       </w:pPr>
       <w:r>
         <w:pict w14:anchorId="2E3BC9CE">
-          <v:rect id="_x0000_i1070" style="width:0;height:1.5pt" o:hralign="center" o:hrstd="t" o:hr="t" fillcolor="#a0a0a0" stroked="f"/>
+          <v:rect id="_x0000_i1028" style="width:0;height:1.5pt" o:hralign="center" o:hrstd="t" o:hr="t" fillcolor="#a0a0a0" stroked="f"/>
         </w:pict>
       </w:r>
     </w:p>
@@ -1311,7 +1320,7 @@
       </w:pPr>
       <w:r>
         <w:pict w14:anchorId="46B9BBB0">
-          <v:rect id="_x0000_i1071" style="width:0;height:1.5pt" o:hralign="center" o:hrstd="t" o:hr="t" fillcolor="#a0a0a0" stroked="f"/>
+          <v:rect id="_x0000_i1029" style="width:0;height:1.5pt" o:hralign="center" o:hrstd="t" o:hr="t" fillcolor="#a0a0a0" stroked="f"/>
         </w:pict>
       </w:r>
     </w:p>
@@ -1397,6 +1406,7 @@
         <w:spacing w:after="0"/>
       </w:pPr>
       <w:r>
+        <w:lastRenderedPageBreak/>
         <w:t xml:space="preserve">Conecta-se ao </w:t>
       </w:r>
       <w:proofErr w:type="spellStart"/>
@@ -1433,7 +1443,6 @@
           <w:b/>
           <w:bCs/>
         </w:rPr>
-        <w:lastRenderedPageBreak/>
         <w:t>Amazon</w:t>
       </w:r>
       <w:proofErr w:type="spellEnd"/>
@@ -1487,7 +1496,7 @@
       </w:pPr>
       <w:r>
         <w:pict w14:anchorId="5E623AF2">
-          <v:rect id="_x0000_i1072" style="width:0;height:1.5pt" o:hralign="center" o:hrstd="t" o:hr="t" fillcolor="#a0a0a0" stroked="f"/>
+          <v:rect id="_x0000_i1030" style="width:0;height:1.5pt" o:hralign="center" o:hrstd="t" o:hr="t" fillcolor="#a0a0a0" stroked="f"/>
         </w:pict>
       </w:r>
     </w:p>
@@ -2007,8 +2016,9 @@
         <w:spacing w:after="0"/>
       </w:pPr>
       <w:r>
+        <w:lastRenderedPageBreak/>
         <w:pict w14:anchorId="797C3C90">
-          <v:rect id="_x0000_i1073" style="width:0;height:1.5pt" o:hralign="center" o:hrstd="t" o:hr="t" fillcolor="#a0a0a0" stroked="f"/>
+          <v:rect id="_x0000_i1031" style="width:0;height:1.5pt" o:hralign="center" o:hrstd="t" o:hr="t" fillcolor="#a0a0a0" stroked="f"/>
         </w:pict>
       </w:r>
     </w:p>
@@ -2034,7 +2044,6 @@
           <w:b/>
           <w:bCs/>
         </w:rPr>
-        <w:lastRenderedPageBreak/>
         <w:t>Benefícios da Arquitetura</w:t>
       </w:r>
     </w:p>
@@ -5213,6 +5222,23 @@
 </file>
 
 <file path=customXml/item1.xml><?xml version="1.0" encoding="utf-8"?>
+<p:properties xmlns:p="http://schemas.microsoft.com/office/2006/metadata/properties" xmlns:xsi="http://www.w3.org/2001/XMLSchema-instance" xmlns:pc="http://schemas.microsoft.com/office/infopath/2007/PartnerControls">
+  <documentManagement>
+    <_activity xmlns="4709a2c1-0f70-49c0-8f62-2a27698828a5" xsi:nil="true"/>
+  </documentManagement>
+</p:properties>
+</file>
+
+<file path=customXml/item2.xml><?xml version="1.0" encoding="utf-8"?>
+<?mso-contentType ?>
+<FormTemplates xmlns="http://schemas.microsoft.com/sharepoint/v3/contenttype/forms">
+  <Display>DocumentLibraryForm</Display>
+  <Edit>DocumentLibraryForm</Edit>
+  <New>DocumentLibraryForm</New>
+</FormTemplates>
+</file>
+
+<file path=customXml/item3.xml><?xml version="1.0" encoding="utf-8"?>
 <ct:contentTypeSchema xmlns:ct="http://schemas.microsoft.com/office/2006/metadata/contentType" xmlns:ma="http://schemas.microsoft.com/office/2006/metadata/properties/metaAttributes" ct:_="" ma:_="" ma:contentTypeName="Documento" ma:contentTypeID="0x0101005BEC2D1772B1AA4A813BA2FA1F3EA83C" ma:contentTypeVersion="8" ma:contentTypeDescription="Crie um novo documento." ma:contentTypeScope="" ma:versionID="48a6a7dd0537f0006a3b72657dfa1428">
   <xsd:schema xmlns:xsd="http://www.w3.org/2001/XMLSchema" xmlns:xs="http://www.w3.org/2001/XMLSchema" xmlns:p="http://schemas.microsoft.com/office/2006/metadata/properties" xmlns:ns3="4709a2c1-0f70-49c0-8f62-2a27698828a5" xmlns:ns4="57773120-e9a5-4e4f-be0e-6204c3cc10c2" targetNamespace="http://schemas.microsoft.com/office/2006/metadata/properties" ma:root="true" ma:fieldsID="c4bc0da7a243abfe1c648b21f77a1994" ns3:_="" ns4:_="">
     <xsd:import namespace="4709a2c1-0f70-49c0-8f62-2a27698828a5"/>
@@ -5401,24 +5427,25 @@
 </ct:contentTypeSchema>
 </file>
 
-<file path=customXml/item2.xml><?xml version="1.0" encoding="utf-8"?>
-<?mso-contentType ?>
-<FormTemplates xmlns="http://schemas.microsoft.com/sharepoint/v3/contenttype/forms">
-  <Display>DocumentLibraryForm</Display>
-  <Edit>DocumentLibraryForm</Edit>
-  <New>DocumentLibraryForm</New>
-</FormTemplates>
+<file path=customXml/itemProps1.xml><?xml version="1.0" encoding="utf-8"?>
+<ds:datastoreItem xmlns:ds="http://schemas.openxmlformats.org/officeDocument/2006/customXml" ds:itemID="{639CB880-213E-4C8D-8164-229E84D6337E}">
+  <ds:schemaRefs>
+    <ds:schemaRef ds:uri="http://schemas.microsoft.com/office/2006/metadata/properties"/>
+    <ds:schemaRef ds:uri="http://schemas.microsoft.com/office/infopath/2007/PartnerControls"/>
+    <ds:schemaRef ds:uri="4709a2c1-0f70-49c0-8f62-2a27698828a5"/>
+  </ds:schemaRefs>
+</ds:datastoreItem>
 </file>
 
-<file path=customXml/item3.xml><?xml version="1.0" encoding="utf-8"?>
-<p:properties xmlns:p="http://schemas.microsoft.com/office/2006/metadata/properties" xmlns:xsi="http://www.w3.org/2001/XMLSchema-instance" xmlns:pc="http://schemas.microsoft.com/office/infopath/2007/PartnerControls">
-  <documentManagement>
-    <_activity xmlns="4709a2c1-0f70-49c0-8f62-2a27698828a5" xsi:nil="true"/>
-  </documentManagement>
-</p:properties>
+<file path=customXml/itemProps2.xml><?xml version="1.0" encoding="utf-8"?>
+<ds:datastoreItem xmlns:ds="http://schemas.openxmlformats.org/officeDocument/2006/customXml" ds:itemID="{1A086318-2770-4D3E-8E04-AA2E456AA163}">
+  <ds:schemaRefs>
+    <ds:schemaRef ds:uri="http://schemas.microsoft.com/sharepoint/v3/contenttype/forms"/>
+  </ds:schemaRefs>
+</ds:datastoreItem>
 </file>
 
-<file path=customXml/itemProps1.xml><?xml version="1.0" encoding="utf-8"?>
+<file path=customXml/itemProps3.xml><?xml version="1.0" encoding="utf-8"?>
 <ds:datastoreItem xmlns:ds="http://schemas.openxmlformats.org/officeDocument/2006/customXml" ds:itemID="{EE4B3CD2-DF49-4840-BA58-0D1C25F26D4B}">
   <ds:schemaRefs>
     <ds:schemaRef ds:uri="http://schemas.microsoft.com/office/2006/metadata/contentType"/>
@@ -5435,22 +5462,4 @@
     <ds:schemaRef ds:uri="http://schemas.microsoft.com/internal/obd"/>
   </ds:schemaRefs>
 </ds:datastoreItem>
-</file>
-
-<file path=customXml/itemProps2.xml><?xml version="1.0" encoding="utf-8"?>
-<ds:datastoreItem xmlns:ds="http://schemas.openxmlformats.org/officeDocument/2006/customXml" ds:itemID="{1A086318-2770-4D3E-8E04-AA2E456AA163}">
-  <ds:schemaRefs>
-    <ds:schemaRef ds:uri="http://schemas.microsoft.com/sharepoint/v3/contenttype/forms"/>
-  </ds:schemaRefs>
-</ds:datastoreItem>
-</file>
-
-<file path=customXml/itemProps3.xml><?xml version="1.0" encoding="utf-8"?>
-<ds:datastoreItem xmlns:ds="http://schemas.openxmlformats.org/officeDocument/2006/customXml" ds:itemID="{639CB880-213E-4C8D-8164-229E84D6337E}">
-  <ds:schemaRefs>
-    <ds:schemaRef ds:uri="http://schemas.microsoft.com/office/2006/metadata/properties"/>
-    <ds:schemaRef ds:uri="http://schemas.microsoft.com/office/infopath/2007/PartnerControls"/>
-    <ds:schemaRef ds:uri="4709a2c1-0f70-49c0-8f62-2a27698828a5"/>
-  </ds:schemaRefs>
-</ds:datastoreItem>
 </file>
</xml_diff>